<commit_message>
Literatur Datei wurde hinzugefügt
</commit_message>
<xml_diff>
--- a/review/Das Bayes Locality Sensitive  Hashing.docx
+++ b/review/Das Bayes Locality Sensitive  Hashing.docx
@@ -17,18 +17,8 @@
           <w:sz w:val="24"/>
           <w:szCs w:val="24"/>
         </w:rPr>
-        <w:t xml:space="preserve">Das Bayes </w:t>
-      </w:r>
-      <w:proofErr w:type="spellStart"/>
-      <w:r>
-        <w:rPr>
-          <w:rFonts w:ascii="Arial" w:hAnsi="Arial" w:cs="Arial"/>
-          <w:sz w:val="24"/>
-          <w:szCs w:val="24"/>
-        </w:rPr>
-        <w:t>Locality</w:t>
-      </w:r>
-      <w:proofErr w:type="spellEnd"/>
+        <w:t>Das Bayes Locality</w:t>
+      </w:r>
       <w:r>
         <w:rPr>
           <w:rFonts w:ascii="Arial" w:hAnsi="Arial" w:cs="Arial"/>
@@ -53,23 +43,13 @@
         </w:rPr>
         <w:t xml:space="preserve"> </w:t>
       </w:r>
-      <w:proofErr w:type="spellStart"/>
-      <w:r>
-        <w:rPr>
-          <w:rFonts w:ascii="Arial" w:hAnsi="Arial" w:cs="Arial"/>
-          <w:sz w:val="24"/>
-          <w:szCs w:val="24"/>
-        </w:rPr>
-        <w:t>Hashing</w:t>
-      </w:r>
-      <w:proofErr w:type="spellEnd"/>
-      <w:r>
-        <w:rPr>
-          <w:rFonts w:ascii="Arial" w:hAnsi="Arial" w:cs="Arial"/>
-          <w:sz w:val="24"/>
-          <w:szCs w:val="24"/>
-        </w:rPr>
-        <w:t xml:space="preserve"> (Bayes-LSH) ist ein Algorithmus, der die Ähnlichkeit </w:t>
+      <w:r>
+        <w:rPr>
+          <w:rFonts w:ascii="Arial" w:hAnsi="Arial" w:cs="Arial"/>
+          <w:sz w:val="24"/>
+          <w:szCs w:val="24"/>
+        </w:rPr>
+        <w:t xml:space="preserve">Hashing (Bayes-LSH) ist ein Algorithmus, der die Ähnlichkeit </w:t>
       </w:r>
       <w:r>
         <w:rPr>
@@ -93,36 +73,8 @@
           <w:sz w:val="24"/>
           <w:szCs w:val="24"/>
         </w:rPr>
-        <w:t xml:space="preserve">Bei </w:t>
-      </w:r>
-      <w:proofErr w:type="spellStart"/>
-      <w:r>
-        <w:rPr>
-          <w:rFonts w:ascii="Arial" w:hAnsi="Arial" w:cs="Arial"/>
-          <w:sz w:val="24"/>
-          <w:szCs w:val="24"/>
-        </w:rPr>
-        <w:t>Locality</w:t>
-      </w:r>
-      <w:proofErr w:type="spellEnd"/>
-      <w:r>
-        <w:rPr>
-          <w:rFonts w:ascii="Arial" w:hAnsi="Arial" w:cs="Arial"/>
-          <w:sz w:val="24"/>
-          <w:szCs w:val="24"/>
-        </w:rPr>
-        <w:t xml:space="preserve"> sensitive </w:t>
-      </w:r>
-      <w:proofErr w:type="spellStart"/>
-      <w:r>
-        <w:rPr>
-          <w:rFonts w:ascii="Arial" w:hAnsi="Arial" w:cs="Arial"/>
-          <w:sz w:val="24"/>
-          <w:szCs w:val="24"/>
-        </w:rPr>
-        <w:t>Hashing</w:t>
-      </w:r>
-      <w:proofErr w:type="spellEnd"/>
+        <w:t>Bei Locality sensitive Hashing</w:t>
+      </w:r>
       <w:r>
         <w:rPr>
           <w:rFonts w:ascii="Arial" w:hAnsi="Arial" w:cs="Arial"/>
@@ -249,25 +201,7 @@
           <w:sz w:val="24"/>
           <w:szCs w:val="24"/>
         </w:rPr>
-        <w:t xml:space="preserve">. Der </w:t>
-      </w:r>
-      <w:proofErr w:type="spellStart"/>
-      <w:r>
-        <w:rPr>
-          <w:rFonts w:ascii="Arial" w:hAnsi="Arial" w:cs="Arial"/>
-          <w:sz w:val="24"/>
-          <w:szCs w:val="24"/>
-        </w:rPr>
-        <w:t>BayesLSH</w:t>
-      </w:r>
-      <w:proofErr w:type="spellEnd"/>
-      <w:r>
-        <w:rPr>
-          <w:rFonts w:ascii="Arial" w:hAnsi="Arial" w:cs="Arial"/>
-          <w:sz w:val="24"/>
-          <w:szCs w:val="24"/>
-        </w:rPr>
-        <w:t>-Algorithmus</w:t>
+        <w:t>. Der BayesLSH-Algorithmus</w:t>
       </w:r>
       <w:r>
         <w:rPr>
@@ -497,25 +431,7 @@
           <w:sz w:val="24"/>
           <w:szCs w:val="24"/>
         </w:rPr>
-        <w:t xml:space="preserve">Trotz die Nachteile der Ähnlichkeitsschätzung für LSH, es ist möglich mit </w:t>
-      </w:r>
-      <w:proofErr w:type="spellStart"/>
-      <w:r>
-        <w:rPr>
-          <w:rFonts w:ascii="Arial" w:hAnsi="Arial" w:cs="Arial"/>
-          <w:sz w:val="24"/>
-          <w:szCs w:val="24"/>
-        </w:rPr>
-        <w:t>BayesLSH</w:t>
-      </w:r>
-      <w:proofErr w:type="spellEnd"/>
-      <w:r>
-        <w:rPr>
-          <w:rFonts w:ascii="Arial" w:hAnsi="Arial" w:cs="Arial"/>
-          <w:sz w:val="24"/>
-          <w:szCs w:val="24"/>
-        </w:rPr>
-        <w:t xml:space="preserve"> Kandidatenschnitt und Ähnlichkeitsschätzung durchzuführen.</w:t>
+        <w:t>Trotz die Nachteile der Ähnlichkeitsschätzung für LSH, es ist möglich mit BayesLSH Kandidatenschnitt und Ähnlichkeitsschätzung durchzuführen.</w:t>
       </w:r>
       <w:r>
         <w:rPr>
@@ -531,18 +447,16 @@
           <w:sz w:val="24"/>
           <w:szCs w:val="24"/>
         </w:rPr>
-        <w:t xml:space="preserve">Bei der </w:t>
-      </w:r>
-      <w:proofErr w:type="spellStart"/>
-      <w:r>
-        <w:rPr>
-          <w:rFonts w:ascii="Arial" w:hAnsi="Arial" w:cs="Arial"/>
-          <w:sz w:val="24"/>
-          <w:szCs w:val="24"/>
-        </w:rPr>
-        <w:t>Bayessche</w:t>
-      </w:r>
-      <w:proofErr w:type="spellEnd"/>
+        <w:t xml:space="preserve">Bei der Bayessche </w:t>
+      </w:r>
+      <w:r>
+        <w:rPr>
+          <w:rFonts w:ascii="Arial" w:hAnsi="Arial" w:cs="Arial"/>
+          <w:sz w:val="24"/>
+          <w:szCs w:val="24"/>
+        </w:rPr>
+        <w:t>Inferenz wird erstmal die</w:t>
+      </w:r>
       <w:r>
         <w:rPr>
           <w:rFonts w:ascii="Arial" w:hAnsi="Arial" w:cs="Arial"/>
@@ -557,7 +471,7 @@
           <w:sz w:val="24"/>
           <w:szCs w:val="24"/>
         </w:rPr>
-        <w:t>Inferenz wird erstmal die</w:t>
+        <w:t>Prior</w:t>
       </w:r>
       <w:r>
         <w:rPr>
@@ -573,34 +487,8 @@
           <w:sz w:val="24"/>
           <w:szCs w:val="24"/>
         </w:rPr>
-        <w:t>Prior</w:t>
-      </w:r>
-      <w:r>
-        <w:rPr>
-          <w:rFonts w:ascii="Arial" w:hAnsi="Arial" w:cs="Arial"/>
-          <w:sz w:val="24"/>
-          <w:szCs w:val="24"/>
-        </w:rPr>
-        <w:t xml:space="preserve"> </w:t>
-      </w:r>
-      <w:r>
-        <w:rPr>
-          <w:rFonts w:ascii="Arial" w:hAnsi="Arial" w:cs="Arial"/>
-          <w:sz w:val="24"/>
-          <w:szCs w:val="24"/>
-        </w:rPr>
-        <w:t xml:space="preserve">Verteilung über die Parameter bestimmt und danach die </w:t>
-      </w:r>
-      <w:proofErr w:type="spellStart"/>
-      <w:r>
-        <w:rPr>
-          <w:rFonts w:ascii="Arial" w:hAnsi="Arial" w:cs="Arial"/>
-          <w:sz w:val="24"/>
-          <w:szCs w:val="24"/>
-        </w:rPr>
-        <w:t>Posterior</w:t>
-      </w:r>
-      <w:proofErr w:type="spellEnd"/>
+        <w:t>Verteilung über die Parameter bestimmt und danach die Posterior</w:t>
+      </w:r>
       <w:r>
         <w:rPr>
           <w:rFonts w:ascii="Arial" w:hAnsi="Arial" w:cs="Arial"/>
@@ -647,51 +535,15 @@
           <w:sz w:val="24"/>
           <w:szCs w:val="24"/>
         </w:rPr>
-        <w:t xml:space="preserve">SAP12] besagt, dass </w:t>
-      </w:r>
-      <w:proofErr w:type="spellStart"/>
-      <w:r>
-        <w:rPr>
-          <w:rFonts w:ascii="Arial" w:hAnsi="Arial" w:cs="Arial"/>
-          <w:sz w:val="24"/>
-          <w:szCs w:val="24"/>
-        </w:rPr>
-        <w:t>Charikar</w:t>
-      </w:r>
-      <w:proofErr w:type="spellEnd"/>
-      <w:r>
-        <w:rPr>
-          <w:rFonts w:ascii="Arial" w:hAnsi="Arial" w:cs="Arial"/>
-          <w:sz w:val="24"/>
-          <w:szCs w:val="24"/>
-        </w:rPr>
-        <w:t xml:space="preserve"> definiert </w:t>
-      </w:r>
-      <w:r>
-        <w:rPr>
-          <w:rFonts w:ascii="Arial" w:hAnsi="Arial" w:cs="Arial"/>
-          <w:sz w:val="24"/>
-          <w:szCs w:val="24"/>
-        </w:rPr>
-        <w:t xml:space="preserve">lokalisierungssensitives </w:t>
-      </w:r>
-      <w:proofErr w:type="spellStart"/>
-      <w:r>
-        <w:rPr>
-          <w:rFonts w:ascii="Arial" w:hAnsi="Arial" w:cs="Arial"/>
-          <w:sz w:val="24"/>
-          <w:szCs w:val="24"/>
-        </w:rPr>
-        <w:t>Hashing</w:t>
-      </w:r>
-      <w:proofErr w:type="spellEnd"/>
-      <w:r>
-        <w:rPr>
-          <w:rFonts w:ascii="Arial" w:hAnsi="Arial" w:cs="Arial"/>
-          <w:sz w:val="24"/>
-          <w:szCs w:val="24"/>
-        </w:rPr>
-        <w:t>-Schema als eine Verteilung auf eine Familie von Hash-Funktionen F, die auf einer Sammlung von Objekten arbeitet, so dass für zwei beliebige Objekte x, y,</w:t>
+        <w:t xml:space="preserve">SAP12] besagt, dass Charikar definiert </w:t>
+      </w:r>
+      <w:r>
+        <w:rPr>
+          <w:rFonts w:ascii="Arial" w:hAnsi="Arial" w:cs="Arial"/>
+          <w:sz w:val="24"/>
+          <w:szCs w:val="24"/>
+        </w:rPr>
+        <w:t>lokalisierungssensitives Hashing-Schema als eine Verteilung auf eine Familie von Hash-Funktionen F, die auf einer Sammlung von Objekten arbeitet, so dass für zwei beliebige Objekte x, y,</w:t>
       </w:r>
       <w:r>
         <w:rPr>
@@ -768,18 +620,8 @@
           <w:sz w:val="24"/>
           <w:szCs w:val="24"/>
         </w:rPr>
-        <w:t xml:space="preserve"> [h(x) = h(y)] = </w:t>
-      </w:r>
-      <w:proofErr w:type="spellStart"/>
-      <w:r>
-        <w:rPr>
-          <w:rFonts w:ascii="Arial" w:hAnsi="Arial" w:cs="Arial"/>
-          <w:sz w:val="24"/>
-          <w:szCs w:val="24"/>
-        </w:rPr>
-        <w:t>sim</w:t>
-      </w:r>
-      <w:proofErr w:type="spellEnd"/>
+        <w:t xml:space="preserve"> [h(x) = h(y)] = sim</w:t>
+      </w:r>
       <w:r>
         <w:rPr>
           <w:rFonts w:ascii="Arial" w:hAnsi="Arial" w:cs="Arial"/>
@@ -933,27 +775,7 @@
           <w:sz w:val="24"/>
           <w:szCs w:val="24"/>
         </w:rPr>
-        <w:t>Es wird die Bezeichnung M(</w:t>
-      </w:r>
-      <w:proofErr w:type="spellStart"/>
-      <w:proofErr w:type="gramStart"/>
-      <w:r>
-        <w:rPr>
-          <w:rFonts w:ascii="Arial" w:hAnsi="Arial" w:cs="Arial"/>
-          <w:sz w:val="24"/>
-          <w:szCs w:val="24"/>
-        </w:rPr>
-        <w:t>m,n</w:t>
-      </w:r>
-      <w:proofErr w:type="spellEnd"/>
-      <w:proofErr w:type="gramEnd"/>
-      <w:r>
-        <w:rPr>
-          <w:rFonts w:ascii="Arial" w:hAnsi="Arial" w:cs="Arial"/>
-          <w:sz w:val="24"/>
-          <w:szCs w:val="24"/>
-        </w:rPr>
-        <w:t xml:space="preserve">) zu diesem Ereignis gegeben. </w:t>
+        <w:t xml:space="preserve">Es wird die Bezeichnung M(m,n) zu diesem Ereignis gegeben. </w:t>
       </w:r>
       <w:r>
         <w:rPr>
@@ -1381,7 +1203,6 @@
         </w:rPr>
         <w:t xml:space="preserve"> gibt. Eine Schreibweise der </w:t>
       </w:r>
-      <w:proofErr w:type="spellStart"/>
       <w:r>
         <w:rPr>
           <w:rFonts w:ascii="Arial" w:hAnsi="Arial" w:cs="Arial"/>
@@ -1396,16 +1217,7 @@
           <w:sz w:val="24"/>
           <w:szCs w:val="24"/>
         </w:rPr>
-        <w:t>osterior</w:t>
-      </w:r>
-      <w:proofErr w:type="spellEnd"/>
-      <w:r>
-        <w:rPr>
-          <w:rFonts w:ascii="Arial" w:hAnsi="Arial" w:cs="Arial"/>
-          <w:sz w:val="24"/>
-          <w:szCs w:val="24"/>
-        </w:rPr>
-        <w:t xml:space="preserve"> Verteilung für S kann mithilfe des Satzes von Bayes wie folgt gegeben sein:</w:t>
+        <w:t>osterior Verteilung für S kann mithilfe des Satzes von Bayes wie folgt gegeben sein:</w:t>
       </w:r>
     </w:p>
     <w:p>
@@ -2166,7 +1978,6 @@
         </w:rPr>
         <w:t xml:space="preserve">Die </w:t>
       </w:r>
-      <w:proofErr w:type="spellStart"/>
       <w:r>
         <w:rPr>
           <w:rFonts w:ascii="Arial" w:eastAsiaTheme="minorEastAsia" w:hAnsi="Arial" w:cs="Arial"/>
@@ -2181,16 +1992,7 @@
           <w:sz w:val="24"/>
           <w:szCs w:val="24"/>
         </w:rPr>
-        <w:t>osterior</w:t>
-      </w:r>
-      <w:proofErr w:type="spellEnd"/>
-      <w:r>
-        <w:rPr>
-          <w:rFonts w:ascii="Arial" w:eastAsiaTheme="minorEastAsia" w:hAnsi="Arial" w:cs="Arial"/>
-          <w:sz w:val="24"/>
-          <w:szCs w:val="24"/>
-        </w:rPr>
-        <w:t xml:space="preserve"> Verteilung </w:t>
+        <w:t xml:space="preserve">osterior Verteilung </w:t>
       </w:r>
       <w:r>
         <w:rPr>
@@ -2206,25 +2008,7 @@
           <w:sz w:val="24"/>
           <w:szCs w:val="24"/>
         </w:rPr>
-        <w:t xml:space="preserve">ist erhalten durch den Zusatz von Ausdrücke für </w:t>
-      </w:r>
-      <w:proofErr w:type="gramStart"/>
-      <w:r>
-        <w:rPr>
-          <w:rFonts w:ascii="Arial" w:eastAsiaTheme="minorEastAsia" w:hAnsi="Arial" w:cs="Arial"/>
-          <w:sz w:val="24"/>
-          <w:szCs w:val="24"/>
-        </w:rPr>
-        <w:t>p(</w:t>
-      </w:r>
-      <w:proofErr w:type="gramEnd"/>
-      <w:r>
-        <w:rPr>
-          <w:rFonts w:ascii="Arial" w:eastAsiaTheme="minorEastAsia" w:hAnsi="Arial" w:cs="Arial"/>
-          <w:sz w:val="24"/>
-          <w:szCs w:val="24"/>
-        </w:rPr>
-        <w:t>M(m, n) | S) aus der Gleichung 2 und eine geei</w:t>
+        <w:t>ist erhalten durch den Zusatz von Ausdrücke für p(M(m, n) | S) aus der Gleichung 2 und eine geei</w:t>
       </w:r>
       <w:r>
         <w:rPr>
@@ -2266,7 +2050,6 @@
         </w:rPr>
         <w:t xml:space="preserve"> p(S). Die Berechnung folgender Größen kann in Bezug auf der </w:t>
       </w:r>
-      <w:proofErr w:type="spellStart"/>
       <w:r>
         <w:rPr>
           <w:rFonts w:ascii="Arial" w:eastAsiaTheme="minorEastAsia" w:hAnsi="Arial" w:cs="Arial"/>
@@ -2281,16 +2064,7 @@
           <w:sz w:val="24"/>
           <w:szCs w:val="24"/>
         </w:rPr>
-        <w:t>osterior</w:t>
-      </w:r>
-      <w:proofErr w:type="spellEnd"/>
-      <w:r>
-        <w:rPr>
-          <w:rFonts w:ascii="Arial" w:eastAsiaTheme="minorEastAsia" w:hAnsi="Arial" w:cs="Arial"/>
-          <w:sz w:val="24"/>
-          <w:szCs w:val="24"/>
-        </w:rPr>
-        <w:t xml:space="preserve"> Verteilung:</w:t>
+        <w:t>osterior Verteilung:</w:t>
       </w:r>
     </w:p>
     <w:p>
@@ -2611,7 +2385,6 @@
         </w:rPr>
         <w:t xml:space="preserve"> </w:t>
       </w:r>
-      <w:proofErr w:type="spellStart"/>
       <w:r>
         <w:rPr>
           <w:rFonts w:ascii="Arial" w:eastAsiaTheme="minorEastAsia" w:hAnsi="Arial" w:cs="Arial"/>
@@ -2620,7 +2393,6 @@
         </w:rPr>
         <w:t>max</w:t>
       </w:r>
-      <w:proofErr w:type="spellEnd"/>
       <w:r>
         <w:rPr>
           <w:rFonts w:ascii="Arial" w:eastAsiaTheme="minorEastAsia" w:hAnsi="Arial" w:cs="Arial"/>
@@ -3353,43 +3125,7 @@
           <w:sz w:val="24"/>
           <w:szCs w:val="24"/>
         </w:rPr>
-        <w:t xml:space="preserve">: Das </w:t>
-      </w:r>
-      <w:proofErr w:type="spellStart"/>
-      <w:r>
-        <w:rPr>
-          <w:rFonts w:ascii="Arial" w:hAnsi="Arial" w:cs="Arial"/>
-          <w:sz w:val="24"/>
-          <w:szCs w:val="24"/>
-        </w:rPr>
-        <w:t>BayesLSH</w:t>
-      </w:r>
-      <w:proofErr w:type="spellEnd"/>
-      <w:r>
-        <w:rPr>
-          <w:rFonts w:ascii="Arial" w:hAnsi="Arial" w:cs="Arial"/>
-          <w:sz w:val="24"/>
-          <w:szCs w:val="24"/>
-        </w:rPr>
-        <w:t xml:space="preserve"> und das </w:t>
-      </w:r>
-      <w:proofErr w:type="spellStart"/>
-      <w:r>
-        <w:rPr>
-          <w:rFonts w:ascii="Arial" w:hAnsi="Arial" w:cs="Arial"/>
-          <w:sz w:val="24"/>
-          <w:szCs w:val="24"/>
-        </w:rPr>
-        <w:t>BayesLSH</w:t>
-      </w:r>
-      <w:proofErr w:type="spellEnd"/>
-      <w:r>
-        <w:rPr>
-          <w:rFonts w:ascii="Arial" w:hAnsi="Arial" w:cs="Arial"/>
-          <w:sz w:val="24"/>
-          <w:szCs w:val="24"/>
-        </w:rPr>
-        <w:t xml:space="preserve">-Lite. </w:t>
+        <w:t xml:space="preserve">: Das BayesLSH und das BayesLSH-Lite. </w:t>
       </w:r>
     </w:p>
     <w:p>
@@ -3469,24 +3205,14 @@
       <w:r>
         <w:t xml:space="preserve">Abbildung </w:t>
       </w:r>
-      <w:r>
-        <w:fldChar w:fldCharType="begin"/>
-      </w:r>
-      <w:r>
-        <w:instrText xml:space="preserve"> SEQ Abbildung \* ARABIC </w:instrText>
-      </w:r>
-      <w:r>
-        <w:fldChar w:fldCharType="separate"/>
-      </w:r>
-      <w:r>
-        <w:rPr>
-          <w:noProof/>
-        </w:rPr>
-        <w:t>1</w:t>
-      </w:r>
-      <w:r>
-        <w:fldChar w:fldCharType="end"/>
-      </w:r>
+      <w:fldSimple w:instr=" SEQ Abbildung \* ARABIC ">
+        <w:r>
+          <w:rPr>
+            <w:noProof/>
+          </w:rPr>
+          <w:t>1</w:t>
+        </w:r>
+      </w:fldSimple>
       <w:r>
         <w:t>:</w:t>
       </w:r>
@@ -3494,15 +3220,7 @@
         <w:t xml:space="preserve"> </w:t>
       </w:r>
       <w:r>
-        <w:t xml:space="preserve">Der </w:t>
-      </w:r>
-      <w:proofErr w:type="spellStart"/>
-      <w:r>
-        <w:t>BayesLSH</w:t>
-      </w:r>
-      <w:proofErr w:type="spellEnd"/>
-      <w:r>
-        <w:t xml:space="preserve"> Algorithmus</w:t>
+        <w:t>Der BayesLSH Algorithmus</w:t>
       </w:r>
     </w:p>
     <w:p>
@@ -3533,29 +3251,7 @@
           <w:sz w:val="24"/>
           <w:szCs w:val="24"/>
         </w:rPr>
-        <w:t xml:space="preserve">Bei dem </w:t>
-      </w:r>
-      <w:proofErr w:type="spellStart"/>
-      <w:r>
-        <w:rPr>
-          <w:rFonts w:ascii="Arial" w:hAnsi="Arial" w:cs="Arial"/>
-          <w:i w:val="0"/>
-          <w:color w:val="000000" w:themeColor="text1"/>
-          <w:sz w:val="24"/>
-          <w:szCs w:val="24"/>
-        </w:rPr>
-        <w:t>BayesLSH</w:t>
-      </w:r>
-      <w:proofErr w:type="spellEnd"/>
-      <w:r>
-        <w:rPr>
-          <w:rFonts w:ascii="Arial" w:hAnsi="Arial" w:cs="Arial"/>
-          <w:i w:val="0"/>
-          <w:color w:val="000000" w:themeColor="text1"/>
-          <w:sz w:val="24"/>
-          <w:szCs w:val="24"/>
-        </w:rPr>
-        <w:t xml:space="preserve"> Algorithmus</w:t>
+        <w:t>Bei dem BayesLSH Algorithmus</w:t>
       </w:r>
       <w:r>
         <w:rPr>
@@ -3853,25 +3549,7 @@
           <w:sz w:val="24"/>
           <w:szCs w:val="24"/>
         </w:rPr>
-        <w:t xml:space="preserve">Der zweite Algorithmus </w:t>
-      </w:r>
-      <w:proofErr w:type="spellStart"/>
-      <w:r>
-        <w:rPr>
-          <w:rFonts w:ascii="Arial" w:hAnsi="Arial" w:cs="Arial"/>
-          <w:sz w:val="24"/>
-          <w:szCs w:val="24"/>
-        </w:rPr>
-        <w:t>BayesLSH</w:t>
-      </w:r>
-      <w:proofErr w:type="spellEnd"/>
-      <w:r>
-        <w:rPr>
-          <w:rFonts w:ascii="Arial" w:hAnsi="Arial" w:cs="Arial"/>
-          <w:sz w:val="24"/>
-          <w:szCs w:val="24"/>
-        </w:rPr>
-        <w:t>-Lite</w:t>
+        <w:t>Der zweite Algorithmus BayesLSH-Lite</w:t>
       </w:r>
       <w:r>
         <w:rPr>
@@ -3887,25 +3565,7 @@
           <w:sz w:val="24"/>
           <w:szCs w:val="24"/>
         </w:rPr>
-        <w:t xml:space="preserve"> eine einfachere Variante vom </w:t>
-      </w:r>
-      <w:proofErr w:type="spellStart"/>
-      <w:r>
-        <w:rPr>
-          <w:rFonts w:ascii="Arial" w:hAnsi="Arial" w:cs="Arial"/>
-          <w:sz w:val="24"/>
-          <w:szCs w:val="24"/>
-        </w:rPr>
-        <w:t>BayesLSH</w:t>
-      </w:r>
-      <w:proofErr w:type="spellEnd"/>
-      <w:r>
-        <w:rPr>
-          <w:rFonts w:ascii="Arial" w:hAnsi="Arial" w:cs="Arial"/>
-          <w:sz w:val="24"/>
-          <w:szCs w:val="24"/>
-        </w:rPr>
-        <w:t xml:space="preserve"> Algorithmus, die eine genaue Berechnung der Ähnlichkeiten ermöglicht.</w:t>
+        <w:t xml:space="preserve"> eine einfachere Variante vom BayesLSH Algorithmus, die eine genaue Berechnung der Ähnlichkeiten ermöglicht.</w:t>
       </w:r>
       <w:r>
         <w:rPr>
@@ -3977,25 +3637,7 @@
           <w:sz w:val="24"/>
           <w:szCs w:val="24"/>
         </w:rPr>
-        <w:t xml:space="preserve">kann schneller sein als </w:t>
-      </w:r>
-      <w:proofErr w:type="spellStart"/>
-      <w:r>
-        <w:rPr>
-          <w:rFonts w:ascii="Arial" w:hAnsi="Arial" w:cs="Arial"/>
-          <w:sz w:val="24"/>
-          <w:szCs w:val="24"/>
-        </w:rPr>
-        <w:t>BayesLSH</w:t>
-      </w:r>
-      <w:proofErr w:type="spellEnd"/>
-      <w:r>
-        <w:rPr>
-          <w:rFonts w:ascii="Arial" w:hAnsi="Arial" w:cs="Arial"/>
-          <w:sz w:val="24"/>
-          <w:szCs w:val="24"/>
-        </w:rPr>
-        <w:t xml:space="preserve"> für Datensätze mit billige exakte Ähnlichkeitsberechnungen.</w:t>
+        <w:t>kann schneller sein als BayesLSH für Datensätze mit billige exakte Ähnlichkeitsberechnungen.</w:t>
       </w:r>
     </w:p>
     <w:p>
@@ -4070,35 +3712,20 @@
       <w:r>
         <w:t xml:space="preserve">Abbildung </w:t>
       </w:r>
-      <w:r>
-        <w:fldChar w:fldCharType="begin"/>
-      </w:r>
-      <w:r>
-        <w:instrText xml:space="preserve"> SEQ Abbildung \* ARABIC </w:instrText>
-      </w:r>
-      <w:r>
-        <w:fldChar w:fldCharType="separate"/>
-      </w:r>
-      <w:r>
-        <w:rPr>
-          <w:noProof/>
-        </w:rPr>
-        <w:t>2</w:t>
-      </w:r>
-      <w:r>
-        <w:fldChar w:fldCharType="end"/>
-      </w:r>
+      <w:fldSimple w:instr=" SEQ Abbildung \* ARABIC ">
+        <w:r>
+          <w:rPr>
+            <w:noProof/>
+          </w:rPr>
+          <w:t>2</w:t>
+        </w:r>
+      </w:fldSimple>
       <w:r>
         <w:t>:</w:t>
       </w:r>
       <w:r>
-        <w:t xml:space="preserve">Der </w:t>
-      </w:r>
-      <w:proofErr w:type="spellStart"/>
-      <w:r>
-        <w:t>BayesLSH</w:t>
-      </w:r>
-      <w:proofErr w:type="spellEnd"/>
+        <w:t>Der BayesLSH</w:t>
+      </w:r>
       <w:r>
         <w:t>-Lite</w:t>
       </w:r>
@@ -4138,25 +3765,7 @@
           <w:sz w:val="24"/>
           <w:szCs w:val="24"/>
         </w:rPr>
-        <w:t xml:space="preserve">Prior Wahrscheinlichkeit und wie die lenkbare Inferenz durchgeführt sein kann, ermöglichen die konkrete Instanziierung von </w:t>
-      </w:r>
-      <w:proofErr w:type="spellStart"/>
-      <w:r>
-        <w:rPr>
-          <w:rFonts w:ascii="Arial" w:hAnsi="Arial" w:cs="Arial"/>
-          <w:sz w:val="24"/>
-          <w:szCs w:val="24"/>
-        </w:rPr>
-        <w:t>BayesLSH</w:t>
-      </w:r>
-      <w:proofErr w:type="spellEnd"/>
-      <w:r>
-        <w:rPr>
-          <w:rFonts w:ascii="Arial" w:hAnsi="Arial" w:cs="Arial"/>
-          <w:sz w:val="24"/>
-          <w:szCs w:val="24"/>
-        </w:rPr>
-        <w:t xml:space="preserve"> Algorithmus </w:t>
+        <w:t xml:space="preserve">Prior Wahrscheinlichkeit und wie die lenkbare Inferenz durchgeführt sein kann, ermöglichen die konkrete Instanziierung von BayesLSH Algorithmus </w:t>
       </w:r>
       <w:r>
         <w:rPr>
@@ -4204,25 +3813,7 @@
           <w:sz w:val="24"/>
           <w:szCs w:val="24"/>
         </w:rPr>
-        <w:t xml:space="preserve">die </w:t>
-      </w:r>
-      <w:proofErr w:type="spellStart"/>
-      <w:r>
-        <w:rPr>
-          <w:rFonts w:ascii="Arial" w:hAnsi="Arial" w:cs="Arial"/>
-          <w:sz w:val="24"/>
-          <w:szCs w:val="24"/>
-        </w:rPr>
-        <w:t>Jaccard</w:t>
-      </w:r>
-      <w:proofErr w:type="spellEnd"/>
-      <w:r>
-        <w:rPr>
-          <w:rFonts w:ascii="Arial" w:hAnsi="Arial" w:cs="Arial"/>
-          <w:sz w:val="24"/>
-          <w:szCs w:val="24"/>
-        </w:rPr>
-        <w:t xml:space="preserve"> Ähnlichkeit </w:t>
+        <w:t xml:space="preserve">die Jaccard Ähnlichkeit </w:t>
       </w:r>
       <w:r>
         <w:rPr>
@@ -4290,23 +3881,13 @@
           <w:szCs w:val="24"/>
         </w:rPr>
       </w:pPr>
-      <w:proofErr w:type="spellStart"/>
-      <w:r>
-        <w:rPr>
-          <w:rFonts w:ascii="Arial" w:hAnsi="Arial" w:cs="Arial"/>
-          <w:sz w:val="24"/>
-          <w:szCs w:val="24"/>
-        </w:rPr>
-        <w:t>Jaccard</w:t>
-      </w:r>
-      <w:proofErr w:type="spellEnd"/>
-      <w:r>
-        <w:rPr>
-          <w:rFonts w:ascii="Arial" w:hAnsi="Arial" w:cs="Arial"/>
-          <w:sz w:val="24"/>
-          <w:szCs w:val="24"/>
-        </w:rPr>
-        <w:t xml:space="preserve"> Ähnlichkeit</w:t>
+      <w:r>
+        <w:rPr>
+          <w:rFonts w:ascii="Arial" w:hAnsi="Arial" w:cs="Arial"/>
+          <w:sz w:val="24"/>
+          <w:szCs w:val="24"/>
+        </w:rPr>
+        <w:t>Jaccard Ähnlichkeit</w:t>
       </w:r>
       <w:r>
         <w:rPr>
@@ -4347,18 +3928,8 @@
           <w:sz w:val="24"/>
           <w:szCs w:val="24"/>
         </w:rPr>
-        <w:t xml:space="preserve"> </w:t>
-      </w:r>
-      <w:proofErr w:type="spellStart"/>
-      <w:r>
-        <w:rPr>
-          <w:rFonts w:ascii="Arial" w:hAnsi="Arial" w:cs="Arial"/>
-          <w:sz w:val="24"/>
-          <w:szCs w:val="24"/>
-        </w:rPr>
-        <w:t>MinHash</w:t>
-      </w:r>
-      <w:proofErr w:type="spellEnd"/>
+        <w:t xml:space="preserve"> MinHash</w:t>
+      </w:r>
       <w:r>
         <w:rPr>
           <w:rFonts w:ascii="Arial" w:hAnsi="Arial" w:cs="Arial"/>
@@ -4595,7 +4166,6 @@
         </w:rPr>
         <w:t xml:space="preserve">das die </w:t>
       </w:r>
-      <w:proofErr w:type="spellStart"/>
       <w:r>
         <w:rPr>
           <w:rFonts w:ascii="Arial" w:hAnsi="Arial" w:cs="Arial"/>
@@ -4604,7 +4174,6 @@
         </w:rPr>
         <w:t>Posterior</w:t>
       </w:r>
-      <w:proofErr w:type="spellEnd"/>
       <w:r>
         <w:rPr>
           <w:rFonts w:ascii="Arial" w:hAnsi="Arial" w:cs="Arial"/>
@@ -4667,25 +4236,7 @@
           <w:sz w:val="24"/>
           <w:szCs w:val="24"/>
         </w:rPr>
-        <w:t xml:space="preserve"> und wird auf der Domäne (0,1) spezifiziert. Der definierte </w:t>
-      </w:r>
-      <w:proofErr w:type="spellStart"/>
-      <w:r>
-        <w:rPr>
-          <w:rFonts w:ascii="Arial" w:hAnsi="Arial" w:cs="Arial"/>
-          <w:sz w:val="24"/>
-          <w:szCs w:val="24"/>
-        </w:rPr>
-        <w:t>pdf</w:t>
-      </w:r>
-      <w:proofErr w:type="spellEnd"/>
-      <w:r>
-        <w:rPr>
-          <w:rFonts w:ascii="Arial" w:hAnsi="Arial" w:cs="Arial"/>
-          <w:sz w:val="24"/>
-          <w:szCs w:val="24"/>
-        </w:rPr>
-        <w:t xml:space="preserve"> für Beta </w:t>
+        <w:t xml:space="preserve"> und wird auf der Domäne (0,1) spezifiziert. Der definierte pdf für Beta </w:t>
       </w:r>
       <w:r>
         <w:rPr>
@@ -6324,25 +5875,7 @@
           <w:sz w:val="24"/>
           <w:szCs w:val="24"/>
         </w:rPr>
-        <w:t xml:space="preserve"> auf die Ähnlichkeit und ein betrachtetes Ereignis M (m, n) die </w:t>
-      </w:r>
-      <w:proofErr w:type="spellStart"/>
-      <w:r>
-        <w:rPr>
-          <w:rFonts w:ascii="Arial" w:hAnsi="Arial" w:cs="Arial"/>
-          <w:sz w:val="24"/>
-          <w:szCs w:val="24"/>
-        </w:rPr>
-        <w:t>Posterior</w:t>
-      </w:r>
-      <w:proofErr w:type="spellEnd"/>
-      <w:r>
-        <w:rPr>
-          <w:rFonts w:ascii="Arial" w:hAnsi="Arial" w:cs="Arial"/>
-          <w:sz w:val="24"/>
-          <w:szCs w:val="24"/>
-        </w:rPr>
-        <w:t>-Verteilung der Ähnlichkeit ist die folgende:</w:t>
+        <w:t xml:space="preserve"> auf die Ähnlichkeit und ein betrachtetes Ereignis M (m, n) die Posterior-Verteilung der Ähnlichkeit ist die folgende:</w:t>
       </w:r>
     </w:p>
     <w:p/>
@@ -7577,25 +7110,7 @@
           <w:sz w:val="24"/>
           <w:szCs w:val="24"/>
         </w:rPr>
-        <w:t xml:space="preserve">lich für die Angabe des </w:t>
-      </w:r>
-      <w:proofErr w:type="spellStart"/>
-      <w:r>
-        <w:rPr>
-          <w:rFonts w:ascii="Arial" w:eastAsiaTheme="minorEastAsia" w:hAnsi="Arial" w:cs="Arial"/>
-          <w:sz w:val="24"/>
-          <w:szCs w:val="24"/>
-        </w:rPr>
-        <w:t>cdf</w:t>
-      </w:r>
-      <w:proofErr w:type="spellEnd"/>
-      <w:r>
-        <w:rPr>
-          <w:rFonts w:ascii="Arial" w:eastAsiaTheme="minorEastAsia" w:hAnsi="Arial" w:cs="Arial"/>
-          <w:sz w:val="24"/>
-          <w:szCs w:val="24"/>
-        </w:rPr>
-        <w:t xml:space="preserve"> für die Beta-Verteilung.</w:t>
+        <w:t>lich für die Angabe des cdf für die Beta-Verteilung.</w:t>
       </w:r>
       <w:r>
         <w:rPr>
@@ -7629,7 +7144,6 @@
         </w:rPr>
         <w:t xml:space="preserve"> entspricht die Art der </w:t>
       </w:r>
-      <w:proofErr w:type="spellStart"/>
       <w:r>
         <w:rPr>
           <w:rFonts w:ascii="Arial" w:eastAsiaTheme="minorEastAsia" w:hAnsi="Arial" w:cs="Arial"/>
@@ -7644,16 +7158,7 @@
           <w:sz w:val="24"/>
           <w:szCs w:val="24"/>
         </w:rPr>
-        <w:t>osterior</w:t>
-      </w:r>
-      <w:proofErr w:type="spellEnd"/>
-      <w:r>
-        <w:rPr>
-          <w:rFonts w:ascii="Arial" w:eastAsiaTheme="minorEastAsia" w:hAnsi="Arial" w:cs="Arial"/>
-          <w:sz w:val="24"/>
-          <w:szCs w:val="24"/>
-        </w:rPr>
-        <w:t xml:space="preserve"> Verteilung </w:t>
+        <w:t xml:space="preserve">osterior Verteilung </w:t>
       </w:r>
       <w:r>
         <w:rPr>
@@ -8313,25 +7818,7 @@
           <w:sz w:val="24"/>
           <w:szCs w:val="24"/>
         </w:rPr>
-        <w:t xml:space="preserve"> ersetzt wird, dann entsteht eine speziell auf </w:t>
-      </w:r>
-      <w:proofErr w:type="spellStart"/>
-      <w:r>
-        <w:rPr>
-          <w:rFonts w:ascii="Arial" w:eastAsiaTheme="minorEastAsia" w:hAnsi="Arial" w:cs="Arial"/>
-          <w:sz w:val="24"/>
-          <w:szCs w:val="24"/>
-        </w:rPr>
-        <w:t>Jaccard</w:t>
-      </w:r>
-      <w:proofErr w:type="spellEnd"/>
-      <w:r>
-        <w:rPr>
-          <w:rFonts w:ascii="Arial" w:eastAsiaTheme="minorEastAsia" w:hAnsi="Arial" w:cs="Arial"/>
-          <w:sz w:val="24"/>
-          <w:szCs w:val="24"/>
-        </w:rPr>
-        <w:t xml:space="preserve">-Ähnlichkeit angepasste </w:t>
+        <w:t xml:space="preserve"> ersetzt wird, dann entsteht eine speziell auf Jaccard-Ähnlichkeit angepasste </w:t>
       </w:r>
       <w:r>
         <w:rPr>
@@ -8579,51 +8066,15 @@
           <w:sz w:val="24"/>
           <w:szCs w:val="24"/>
         </w:rPr>
-        <w:t xml:space="preserve">. Bei der </w:t>
-      </w:r>
-      <w:proofErr w:type="spellStart"/>
-      <w:r>
-        <w:rPr>
-          <w:rFonts w:ascii="Arial" w:eastAsiaTheme="minorEastAsia" w:hAnsi="Arial" w:cs="Arial"/>
-          <w:sz w:val="24"/>
-          <w:szCs w:val="24"/>
-        </w:rPr>
-        <w:t>BayesLSH</w:t>
-      </w:r>
-      <w:proofErr w:type="spellEnd"/>
-      <w:r>
-        <w:rPr>
-          <w:rFonts w:ascii="Arial" w:eastAsiaTheme="minorEastAsia" w:hAnsi="Arial" w:cs="Arial"/>
-          <w:sz w:val="24"/>
-          <w:szCs w:val="24"/>
-        </w:rPr>
-        <w:t xml:space="preserve"> für </w:t>
-      </w:r>
-      <w:r>
-        <w:rPr>
-          <w:rFonts w:ascii="Arial" w:eastAsiaTheme="minorEastAsia" w:hAnsi="Arial" w:cs="Arial"/>
-          <w:sz w:val="24"/>
-          <w:szCs w:val="24"/>
-        </w:rPr>
-        <w:t xml:space="preserve">die </w:t>
-      </w:r>
-      <w:proofErr w:type="spellStart"/>
-      <w:r>
-        <w:rPr>
-          <w:rFonts w:ascii="Arial" w:eastAsiaTheme="minorEastAsia" w:hAnsi="Arial" w:cs="Arial"/>
-          <w:sz w:val="24"/>
-          <w:szCs w:val="24"/>
-        </w:rPr>
-        <w:t>Jaccard</w:t>
-      </w:r>
-      <w:proofErr w:type="spellEnd"/>
-      <w:r>
-        <w:rPr>
-          <w:rFonts w:ascii="Arial" w:eastAsiaTheme="minorEastAsia" w:hAnsi="Arial" w:cs="Arial"/>
-          <w:sz w:val="24"/>
-          <w:szCs w:val="24"/>
-        </w:rPr>
-        <w:t>-Ähnlichkeit fehlte</w:t>
+        <w:t xml:space="preserve">. Bei der BayesLSH für </w:t>
+      </w:r>
+      <w:r>
+        <w:rPr>
+          <w:rFonts w:ascii="Arial" w:eastAsiaTheme="minorEastAsia" w:hAnsi="Arial" w:cs="Arial"/>
+          <w:sz w:val="24"/>
+          <w:szCs w:val="24"/>
+        </w:rPr>
+        <w:t>die Jaccard-Ähnlichkeit fehlte</w:t>
       </w:r>
       <w:r>
         <w:rPr>
@@ -9317,25 +8768,7 @@
           <w:sz w:val="24"/>
           <w:szCs w:val="24"/>
         </w:rPr>
-        <w:t xml:space="preserve">(x, y). Der Ausdruck der </w:t>
-      </w:r>
-      <w:proofErr w:type="spellStart"/>
-      <w:r>
-        <w:rPr>
-          <w:rFonts w:ascii="Arial" w:eastAsiaTheme="minorEastAsia" w:hAnsi="Arial" w:cs="Arial"/>
-          <w:sz w:val="24"/>
-          <w:szCs w:val="24"/>
-        </w:rPr>
-        <w:t>Posterior</w:t>
-      </w:r>
-      <w:proofErr w:type="spellEnd"/>
-      <w:r>
-        <w:rPr>
-          <w:rFonts w:ascii="Arial" w:eastAsiaTheme="minorEastAsia" w:hAnsi="Arial" w:cs="Arial"/>
-          <w:sz w:val="24"/>
-          <w:szCs w:val="24"/>
-        </w:rPr>
-        <w:t xml:space="preserve"> Wahrscheinlichkeit muss in Form s = cos (x, y)</w:t>
+        <w:t>(x, y). Der Ausdruck der Posterior Wahrscheinlichkeit muss in Form s = cos (x, y)</w:t>
       </w:r>
       <w:r>
         <w:rPr>
@@ -9423,51 +8856,15 @@
           <w:sz w:val="24"/>
           <w:szCs w:val="24"/>
         </w:rPr>
-        <w:t xml:space="preserve">Die Berechnung der </w:t>
-      </w:r>
-      <w:proofErr w:type="spellStart"/>
-      <w:r>
-        <w:rPr>
-          <w:rFonts w:ascii="Arial" w:eastAsiaTheme="minorEastAsia" w:hAnsi="Arial" w:cs="Arial"/>
-          <w:sz w:val="24"/>
-          <w:szCs w:val="24"/>
-        </w:rPr>
-        <w:t>Posterior</w:t>
-      </w:r>
-      <w:proofErr w:type="spellEnd"/>
-      <w:r>
-        <w:rPr>
-          <w:rFonts w:ascii="Arial" w:eastAsiaTheme="minorEastAsia" w:hAnsi="Arial" w:cs="Arial"/>
-          <w:sz w:val="24"/>
-          <w:szCs w:val="24"/>
-        </w:rPr>
-        <w:t xml:space="preserve">-Verteilung </w:t>
-      </w:r>
-      <w:r>
-        <w:rPr>
-          <w:rFonts w:ascii="Arial" w:eastAsiaTheme="minorEastAsia" w:hAnsi="Arial" w:cs="Arial"/>
-          <w:sz w:val="24"/>
-          <w:szCs w:val="24"/>
-        </w:rPr>
-        <w:t xml:space="preserve">und einschließlich die Transformation von r in der </w:t>
-      </w:r>
-      <w:proofErr w:type="spellStart"/>
-      <w:r>
-        <w:rPr>
-          <w:rFonts w:ascii="Arial" w:eastAsiaTheme="minorEastAsia" w:hAnsi="Arial" w:cs="Arial"/>
-          <w:sz w:val="24"/>
-          <w:szCs w:val="24"/>
-        </w:rPr>
-        <w:t>Posterior</w:t>
-      </w:r>
-      <w:proofErr w:type="spellEnd"/>
-      <w:r>
-        <w:rPr>
-          <w:rFonts w:ascii="Arial" w:eastAsiaTheme="minorEastAsia" w:hAnsi="Arial" w:cs="Arial"/>
-          <w:sz w:val="24"/>
-          <w:szCs w:val="24"/>
-        </w:rPr>
-        <w:t xml:space="preserve">-Verteilung wird durchgeführt da die Einbeziehung von </w:t>
+        <w:t xml:space="preserve">Die Berechnung der Posterior-Verteilung </w:t>
+      </w:r>
+      <w:r>
+        <w:rPr>
+          <w:rFonts w:ascii="Arial" w:eastAsiaTheme="minorEastAsia" w:hAnsi="Arial" w:cs="Arial"/>
+          <w:sz w:val="24"/>
+          <w:szCs w:val="24"/>
+        </w:rPr>
+        <w:t xml:space="preserve">und einschließlich die Transformation von r in der Posterior-Verteilung wird durchgeführt da die Einbeziehung von </w:t>
       </w:r>
       <w:r>
         <w:rPr>
@@ -9699,7 +9096,6 @@
         </w:rPr>
         <w:t xml:space="preserve"> der Verteilung zur </w:t>
       </w:r>
-      <w:proofErr w:type="spellStart"/>
       <w:r>
         <w:rPr>
           <w:rFonts w:ascii="Arial" w:eastAsiaTheme="minorEastAsia" w:hAnsi="Arial" w:cs="Arial"/>
@@ -9714,16 +9110,7 @@
           <w:sz w:val="24"/>
           <w:szCs w:val="24"/>
         </w:rPr>
-        <w:t>inomiale</w:t>
-      </w:r>
-      <w:proofErr w:type="spellEnd"/>
-      <w:r>
-        <w:rPr>
-          <w:rFonts w:ascii="Arial" w:eastAsiaTheme="minorEastAsia" w:hAnsi="Arial" w:cs="Arial"/>
-          <w:sz w:val="24"/>
-          <w:szCs w:val="24"/>
-        </w:rPr>
-        <w:t xml:space="preserve"> Wahrscheinlichkeit nicht möglich ist.</w:t>
+        <w:t>inomiale Wahrscheinlichkeit nicht möglich ist.</w:t>
       </w:r>
       <w:r>
         <w:rPr>
@@ -9779,25 +9166,7 @@
           <w:sz w:val="24"/>
           <w:szCs w:val="24"/>
         </w:rPr>
-        <w:t xml:space="preserve"> Das Prior </w:t>
-      </w:r>
-      <w:proofErr w:type="spellStart"/>
-      <w:r>
-        <w:rPr>
-          <w:rFonts w:ascii="Arial" w:eastAsiaTheme="minorEastAsia" w:hAnsi="Arial" w:cs="Arial"/>
-          <w:sz w:val="24"/>
-          <w:szCs w:val="24"/>
-        </w:rPr>
-        <w:t>pdf</w:t>
-      </w:r>
-      <w:proofErr w:type="spellEnd"/>
-      <w:r>
-        <w:rPr>
-          <w:rFonts w:ascii="Arial" w:eastAsiaTheme="minorEastAsia" w:hAnsi="Arial" w:cs="Arial"/>
-          <w:sz w:val="24"/>
-          <w:szCs w:val="24"/>
-        </w:rPr>
-        <w:t xml:space="preserve"> ist dann:</w:t>
+        <w:t xml:space="preserve"> Das Prior pdf ist dann:</w:t>
       </w:r>
     </w:p>
     <w:p>
@@ -9907,43 +9276,7 @@
           <w:sz w:val="24"/>
           <w:szCs w:val="24"/>
         </w:rPr>
-        <w:t xml:space="preserve">Das </w:t>
-      </w:r>
-      <w:proofErr w:type="spellStart"/>
-      <w:r>
-        <w:rPr>
-          <w:rFonts w:ascii="Arial" w:eastAsiaTheme="minorEastAsia" w:hAnsi="Arial" w:cs="Arial"/>
-          <w:sz w:val="24"/>
-          <w:szCs w:val="24"/>
-        </w:rPr>
-        <w:t>posteriore</w:t>
-      </w:r>
-      <w:proofErr w:type="spellEnd"/>
-      <w:r>
-        <w:rPr>
-          <w:rFonts w:ascii="Arial" w:eastAsiaTheme="minorEastAsia" w:hAnsi="Arial" w:cs="Arial"/>
-          <w:sz w:val="24"/>
-          <w:szCs w:val="24"/>
-        </w:rPr>
-        <w:t xml:space="preserve"> </w:t>
-      </w:r>
-      <w:proofErr w:type="spellStart"/>
-      <w:r>
-        <w:rPr>
-          <w:rFonts w:ascii="Arial" w:eastAsiaTheme="minorEastAsia" w:hAnsi="Arial" w:cs="Arial"/>
-          <w:sz w:val="24"/>
-          <w:szCs w:val="24"/>
-        </w:rPr>
-        <w:t>pdf</w:t>
-      </w:r>
-      <w:proofErr w:type="spellEnd"/>
-      <w:r>
-        <w:rPr>
-          <w:rFonts w:ascii="Arial" w:eastAsiaTheme="minorEastAsia" w:hAnsi="Arial" w:cs="Arial"/>
-          <w:sz w:val="24"/>
-          <w:szCs w:val="24"/>
-        </w:rPr>
-        <w:t xml:space="preserve"> nach</w:t>
+        <w:t>Das posteriore pdf nach</w:t>
       </w:r>
       <w:r>
         <w:rPr>
@@ -11281,18 +10614,8 @@
           <w:sz w:val="24"/>
           <w:szCs w:val="24"/>
         </w:rPr>
-        <w:t xml:space="preserve"> 1-zu1-Funktion r2</w:t>
-      </w:r>
-      <w:proofErr w:type="gramStart"/>
-      <w:r>
-        <w:rPr>
-          <w:rFonts w:ascii="Arial" w:eastAsiaTheme="minorEastAsia" w:hAnsi="Arial" w:cs="Arial"/>
-          <w:sz w:val="24"/>
-          <w:szCs w:val="24"/>
-        </w:rPr>
-        <w:t>c :</w:t>
-      </w:r>
-      <w:proofErr w:type="gramEnd"/>
+        <w:t xml:space="preserve"> 1-zu1-Funktion r2c :</w:t>
+      </w:r>
       <w:r>
         <w:t xml:space="preserve"> </w:t>
       </w:r>
@@ -11649,23 +10972,13 @@
           <w:szCs w:val="24"/>
         </w:rPr>
       </w:pPr>
-      <w:proofErr w:type="gramStart"/>
-      <w:r>
-        <w:rPr>
-          <w:rFonts w:ascii="Arial" w:eastAsiaTheme="minorEastAsia" w:hAnsi="Arial" w:cs="Arial"/>
-          <w:sz w:val="24"/>
-          <w:szCs w:val="24"/>
-        </w:rPr>
-        <w:t>Pr[</w:t>
-      </w:r>
-      <w:proofErr w:type="gramEnd"/>
-      <w:r>
-        <w:rPr>
-          <w:rFonts w:ascii="Arial" w:eastAsiaTheme="minorEastAsia" w:hAnsi="Arial" w:cs="Arial"/>
-          <w:sz w:val="24"/>
-          <w:szCs w:val="24"/>
-        </w:rPr>
-        <w:t xml:space="preserve">S </w:t>
+      <w:r>
+        <w:rPr>
+          <w:rFonts w:ascii="Arial" w:eastAsiaTheme="minorEastAsia" w:hAnsi="Arial" w:cs="Arial"/>
+          <w:sz w:val="24"/>
+          <w:szCs w:val="24"/>
+        </w:rPr>
+        <w:t xml:space="preserve">Pr[S </w:t>
       </w:r>
       <m:oMath>
         <m:r>
@@ -11728,25 +11041,7 @@
           <w:sz w:val="24"/>
           <w:szCs w:val="24"/>
         </w:rPr>
-        <w:t xml:space="preserve">= </w:t>
-      </w:r>
-      <w:proofErr w:type="gramStart"/>
-      <w:r>
-        <w:rPr>
-          <w:rFonts w:ascii="Arial" w:eastAsiaTheme="minorEastAsia" w:hAnsi="Arial" w:cs="Arial"/>
-          <w:sz w:val="24"/>
-          <w:szCs w:val="24"/>
-        </w:rPr>
-        <w:t>Pr[</w:t>
-      </w:r>
-      <w:proofErr w:type="gramEnd"/>
-      <w:r>
-        <w:rPr>
-          <w:rFonts w:ascii="Arial" w:eastAsiaTheme="minorEastAsia" w:hAnsi="Arial" w:cs="Arial"/>
-          <w:sz w:val="24"/>
-          <w:szCs w:val="24"/>
-        </w:rPr>
-        <w:t xml:space="preserve">R </w:t>
+        <w:t xml:space="preserve">= Pr[R </w:t>
       </w:r>
       <m:oMath>
         <m:r>
@@ -13309,23 +12604,13 @@
           <w:szCs w:val="24"/>
         </w:rPr>
       </w:pPr>
-      <w:proofErr w:type="gramStart"/>
-      <w:r>
-        <w:rPr>
-          <w:rFonts w:ascii="Arial" w:eastAsiaTheme="minorEastAsia" w:hAnsi="Arial" w:cs="Arial"/>
-          <w:sz w:val="24"/>
-          <w:szCs w:val="24"/>
-        </w:rPr>
-        <w:t>Pr[</w:t>
-      </w:r>
-      <w:proofErr w:type="gramEnd"/>
-      <w:r>
-        <w:rPr>
-          <w:rFonts w:ascii="Arial" w:eastAsiaTheme="minorEastAsia" w:hAnsi="Arial" w:cs="Arial"/>
-          <w:sz w:val="24"/>
-          <w:szCs w:val="24"/>
-        </w:rPr>
-        <w:t xml:space="preserve">| </w:t>
+      <w:r>
+        <w:rPr>
+          <w:rFonts w:ascii="Arial" w:eastAsiaTheme="minorEastAsia" w:hAnsi="Arial" w:cs="Arial"/>
+          <w:sz w:val="24"/>
+          <w:szCs w:val="24"/>
+        </w:rPr>
+        <w:t xml:space="preserve">Pr[| </w:t>
       </w:r>
       <m:oMath>
         <m:acc>
@@ -13357,25 +12642,7 @@
           <w:sz w:val="24"/>
           <w:szCs w:val="24"/>
         </w:rPr>
-        <w:t xml:space="preserve"> − S| &lt; </w:t>
-      </w:r>
-      <w:proofErr w:type="spellStart"/>
-      <w:r>
-        <w:rPr>
-          <w:rFonts w:ascii="Arial" w:eastAsiaTheme="minorEastAsia" w:hAnsi="Arial" w:cs="Arial"/>
-          <w:sz w:val="24"/>
-          <w:szCs w:val="24"/>
-        </w:rPr>
-        <w:t>δ|M</w:t>
-      </w:r>
-      <w:proofErr w:type="spellEnd"/>
-      <w:r>
-        <w:rPr>
-          <w:rFonts w:ascii="Arial" w:eastAsiaTheme="minorEastAsia" w:hAnsi="Arial" w:cs="Arial"/>
-          <w:sz w:val="24"/>
-          <w:szCs w:val="24"/>
-        </w:rPr>
-        <w:t>(m, n)]</w:t>
+        <w:t xml:space="preserve"> − S| &lt; δ|M(m, n)]</w:t>
       </w:r>
     </w:p>
     <w:p>
@@ -13393,25 +12660,7 @@
           <w:sz w:val="24"/>
           <w:szCs w:val="24"/>
         </w:rPr>
-        <w:t xml:space="preserve">= </w:t>
-      </w:r>
-      <w:proofErr w:type="gramStart"/>
-      <w:r>
-        <w:rPr>
-          <w:rFonts w:ascii="Arial" w:eastAsiaTheme="minorEastAsia" w:hAnsi="Arial" w:cs="Arial"/>
-          <w:sz w:val="24"/>
-          <w:szCs w:val="24"/>
-        </w:rPr>
-        <w:t>Pr[</w:t>
-      </w:r>
-      <w:proofErr w:type="gramEnd"/>
-      <w:r>
-        <w:rPr>
-          <w:rFonts w:ascii="Arial" w:eastAsiaTheme="minorEastAsia" w:hAnsi="Arial" w:cs="Arial"/>
-          <w:sz w:val="24"/>
-          <w:szCs w:val="24"/>
-        </w:rPr>
-        <w:t xml:space="preserve"> </w:t>
+        <w:t xml:space="preserve">= Pr[ </w:t>
       </w:r>
       <m:oMath>
         <m:acc>
@@ -13493,25 +12742,7 @@
           <w:sz w:val="24"/>
           <w:szCs w:val="24"/>
         </w:rPr>
-        <w:t xml:space="preserve">= </w:t>
-      </w:r>
-      <w:proofErr w:type="gramStart"/>
-      <w:r>
-        <w:rPr>
-          <w:rFonts w:ascii="Arial" w:eastAsiaTheme="minorEastAsia" w:hAnsi="Arial" w:cs="Arial"/>
-          <w:sz w:val="24"/>
-          <w:szCs w:val="24"/>
-        </w:rPr>
-        <w:t>Pr[</w:t>
-      </w:r>
-      <w:proofErr w:type="gramEnd"/>
-      <w:r>
-        <w:rPr>
-          <w:rFonts w:ascii="Arial" w:eastAsiaTheme="minorEastAsia" w:hAnsi="Arial" w:cs="Arial"/>
-          <w:sz w:val="24"/>
-          <w:szCs w:val="24"/>
-        </w:rPr>
-        <w:t xml:space="preserve">c2r( </w:t>
+        <w:t xml:space="preserve">= Pr[c2r( </w:t>
       </w:r>
       <m:oMath>
         <m:acc>
@@ -13593,25 +12824,7 @@
           <w:sz w:val="24"/>
           <w:szCs w:val="24"/>
         </w:rPr>
-        <w:t xml:space="preserve">= </w:t>
-      </w:r>
-      <w:proofErr w:type="gramStart"/>
-      <w:r>
-        <w:rPr>
-          <w:rFonts w:ascii="Arial" w:eastAsiaTheme="minorEastAsia" w:hAnsi="Arial" w:cs="Arial"/>
-          <w:sz w:val="24"/>
-          <w:szCs w:val="24"/>
-        </w:rPr>
-        <w:t>Pr[</w:t>
-      </w:r>
-      <w:proofErr w:type="gramEnd"/>
-      <w:r>
-        <w:rPr>
-          <w:rFonts w:ascii="Arial" w:eastAsiaTheme="minorEastAsia" w:hAnsi="Arial" w:cs="Arial"/>
-          <w:sz w:val="24"/>
-          <w:szCs w:val="24"/>
-        </w:rPr>
-        <w:t xml:space="preserve">c2r( </w:t>
+        <w:t xml:space="preserve">= Pr[c2r( </w:t>
       </w:r>
       <m:oMath>
         <m:acc>
@@ -14455,51 +13668,15 @@
           <w:sz w:val="24"/>
           <w:szCs w:val="24"/>
         </w:rPr>
-        <w:t xml:space="preserve"> an </w:t>
-      </w:r>
-      <w:proofErr w:type="spellStart"/>
-      <w:r>
-        <w:rPr>
-          <w:rFonts w:ascii="Arial" w:eastAsiaTheme="minorEastAsia" w:hAnsi="Arial" w:cs="Arial"/>
-          <w:sz w:val="24"/>
-          <w:szCs w:val="24"/>
-        </w:rPr>
-        <w:t>Cosine</w:t>
-      </w:r>
-      <w:proofErr w:type="spellEnd"/>
-      <w:r>
-        <w:rPr>
-          <w:rFonts w:ascii="Arial" w:eastAsiaTheme="minorEastAsia" w:hAnsi="Arial" w:cs="Arial"/>
-          <w:sz w:val="24"/>
-          <w:szCs w:val="24"/>
-        </w:rPr>
-        <w:t xml:space="preserve"> Ähnlichkeit</w:t>
-      </w:r>
-      <w:r>
-        <w:rPr>
-          <w:rFonts w:ascii="Arial" w:eastAsiaTheme="minorEastAsia" w:hAnsi="Arial" w:cs="Arial"/>
-          <w:sz w:val="24"/>
-          <w:szCs w:val="24"/>
-        </w:rPr>
-        <w:t xml:space="preserve"> angepasster </w:t>
-      </w:r>
-      <w:proofErr w:type="spellStart"/>
-      <w:r>
-        <w:rPr>
-          <w:rFonts w:ascii="Arial" w:eastAsiaTheme="minorEastAsia" w:hAnsi="Arial" w:cs="Arial"/>
-          <w:sz w:val="24"/>
-          <w:szCs w:val="24"/>
-        </w:rPr>
-        <w:t>BayesLSH</w:t>
-      </w:r>
-      <w:proofErr w:type="spellEnd"/>
-      <w:r>
-        <w:rPr>
-          <w:rFonts w:ascii="Arial" w:eastAsiaTheme="minorEastAsia" w:hAnsi="Arial" w:cs="Arial"/>
-          <w:sz w:val="24"/>
-          <w:szCs w:val="24"/>
-        </w:rPr>
-        <w:t xml:space="preserve"> instanziiert </w:t>
+        <w:t xml:space="preserve"> an Cosine Ähnlichkeit</w:t>
+      </w:r>
+      <w:r>
+        <w:rPr>
+          <w:rFonts w:ascii="Arial" w:eastAsiaTheme="minorEastAsia" w:hAnsi="Arial" w:cs="Arial"/>
+          <w:sz w:val="24"/>
+          <w:szCs w:val="24"/>
+        </w:rPr>
+        <w:t xml:space="preserve"> angepasster BayesLSH instanziiert </w:t>
       </w:r>
       <w:r>
         <w:rPr>
@@ -14522,71 +13699,7 @@
         <w:tab/>
       </w:r>
       <w:r>
-        <w:t xml:space="preserve">V. </w:t>
-      </w:r>
-      <w:proofErr w:type="spellStart"/>
-      <w:r>
-        <w:t>Satuluri</w:t>
-      </w:r>
-      <w:proofErr w:type="spellEnd"/>
-      <w:r>
-        <w:t xml:space="preserve">, S. </w:t>
-      </w:r>
-      <w:proofErr w:type="spellStart"/>
-      <w:r>
-        <w:t>Parthasarathy</w:t>
-      </w:r>
-      <w:proofErr w:type="spellEnd"/>
-      <w:r>
-        <w:t xml:space="preserve">, </w:t>
-      </w:r>
-      <w:proofErr w:type="spellStart"/>
-      <w:r>
-        <w:t>Bayesian</w:t>
-      </w:r>
-      <w:proofErr w:type="spellEnd"/>
-      <w:r>
-        <w:t xml:space="preserve"> </w:t>
-      </w:r>
-      <w:proofErr w:type="spellStart"/>
-      <w:r>
-        <w:t>Locality</w:t>
-      </w:r>
-      <w:proofErr w:type="spellEnd"/>
-      <w:r>
-        <w:t xml:space="preserve"> </w:t>
-      </w:r>
-      <w:proofErr w:type="gramStart"/>
-      <w:r>
-        <w:t>Sensitive</w:t>
-      </w:r>
-      <w:proofErr w:type="gramEnd"/>
-      <w:r>
-        <w:t xml:space="preserve"> </w:t>
-      </w:r>
-      <w:proofErr w:type="spellStart"/>
-      <w:r>
-        <w:t>Hashing</w:t>
-      </w:r>
-      <w:proofErr w:type="spellEnd"/>
-      <w:r>
-        <w:t xml:space="preserve"> </w:t>
-      </w:r>
-      <w:proofErr w:type="spellStart"/>
-      <w:r>
-        <w:t>for</w:t>
-      </w:r>
-      <w:proofErr w:type="spellEnd"/>
-      <w:r>
-        <w:t xml:space="preserve"> Fast </w:t>
-      </w:r>
-      <w:proofErr w:type="spellStart"/>
-      <w:r>
-        <w:t>Similarity</w:t>
-      </w:r>
-      <w:proofErr w:type="spellEnd"/>
-      <w:r>
-        <w:t xml:space="preserve"> Search, 2012</w:t>
+        <w:t>V. Satuluri, S. Parthasarathy, Bayesian Locality Sensitive Hashing for Fast Similarity Search, 2012</w:t>
       </w:r>
       <w:r>
         <w:t xml:space="preserve"> </w:t>
@@ -14602,6 +13715,9 @@
       <w:r>
         <w:t xml:space="preserve"> (Letzter Zugriff:20.03.2018)</w:t>
       </w:r>
+      <w:r>
+        <w:t xml:space="preserve"> OK</w:t>
+      </w:r>
     </w:p>
     <w:p>
       <w:r>
@@ -14630,73 +13746,22 @@
     </w:p>
     <w:p>
       <w:r>
-        <w:t xml:space="preserve">William Josephson </w:t>
-      </w:r>
-      <w:proofErr w:type="spellStart"/>
-      <w:r>
-        <w:t>Zhe</w:t>
-      </w:r>
-      <w:proofErr w:type="spellEnd"/>
-      <w:r>
-        <w:t xml:space="preserve"> Wang Moses </w:t>
-      </w:r>
-      <w:proofErr w:type="spellStart"/>
-      <w:r>
-        <w:t>Charikar</w:t>
-      </w:r>
-      <w:proofErr w:type="spellEnd"/>
-      <w:r>
-        <w:t xml:space="preserve"> Kai Li</w:t>
-      </w:r>
-      <w:r>
-        <w:t>,</w:t>
+        <w:t>William Josephson Zhe Wang Moses Charikar Kai Li,</w:t>
       </w:r>
       <w:r>
         <w:t xml:space="preserve"> </w:t>
       </w:r>
       <w:r>
-        <w:t xml:space="preserve">Multi-Probe LSH: </w:t>
-      </w:r>
-      <w:proofErr w:type="spellStart"/>
-      <w:r>
-        <w:t>Efficient</w:t>
-      </w:r>
-      <w:proofErr w:type="spellEnd"/>
-      <w:r>
-        <w:t xml:space="preserve"> </w:t>
-      </w:r>
-      <w:proofErr w:type="spellStart"/>
-      <w:r>
-        <w:t>Indexing</w:t>
-      </w:r>
-      <w:proofErr w:type="spellEnd"/>
-      <w:r>
-        <w:t xml:space="preserve"> </w:t>
-      </w:r>
-      <w:proofErr w:type="spellStart"/>
-      <w:r>
-        <w:t>for</w:t>
-      </w:r>
-      <w:proofErr w:type="spellEnd"/>
-      <w:r>
-        <w:t xml:space="preserve"> High-Dimensional </w:t>
-      </w:r>
-      <w:proofErr w:type="spellStart"/>
-      <w:r>
-        <w:t>Similarity</w:t>
-      </w:r>
-      <w:proofErr w:type="spellEnd"/>
-      <w:r>
-        <w:t xml:space="preserve"> Search</w:t>
+        <w:t>Multi-Probe LSH: Efficient Indexing for High-Dimensional Similarity Search, 2007</w:t>
+      </w:r>
+      <w:r>
+        <w:t xml:space="preserve"> (Letzter Zugriff: 27.05.2018)</w:t>
+      </w:r>
+      <w:r>
+        <w:t xml:space="preserve"> OK</w:t>
       </w:r>
       <w:bookmarkStart w:id="1" w:name="_GoBack"/>
       <w:bookmarkEnd w:id="1"/>
-      <w:r>
-        <w:t>, 2007</w:t>
-      </w:r>
-      <w:r>
-        <w:t xml:space="preserve"> (Letzter Zugriff: 27.05.2018)</w:t>
-      </w:r>
     </w:p>
     <w:sectPr>
       <w:footerReference w:type="default" r:id="rId12"/>
@@ -14744,6 +13809,7 @@
         <w:docPartUnique/>
       </w:docPartObj>
     </w:sdtPr>
+    <w:sdtEndPr/>
     <w:sdtContent>
       <w:sdt>
         <w:sdtPr>
@@ -14753,6 +13819,7 @@
             <w:docPartUnique/>
           </w:docPartObj>
         </w:sdtPr>
+        <w:sdtEndPr/>
         <w:sdtContent>
           <w:p>
             <w:pPr>
@@ -15817,7 +14884,7 @@
 </file>
 
 <file path=customXml/itemProps1.xml><?xml version="1.0" encoding="utf-8"?>
-<ds:datastoreItem xmlns:ds="http://schemas.openxmlformats.org/officeDocument/2006/customXml" ds:itemID="{386408A8-633B-4F5F-8511-6A87A5B9B6E5}">
+<ds:datastoreItem xmlns:ds="http://schemas.openxmlformats.org/officeDocument/2006/customXml" ds:itemID="{405AABD4-A7FB-4DF2-B46F-989F62E47CAF}">
   <ds:schemaRefs>
     <ds:schemaRef ds:uri="http://schemas.openxmlformats.org/officeDocument/2006/bibliography"/>
   </ds:schemaRefs>

</xml_diff>